<commit_message>
se agrego toda la inforamcion
</commit_message>
<xml_diff>
--- a/2015-2016/trabajo_documentos_clases/reporte_control_syllabus.docx
+++ b/2015-2016/trabajo_documentos_clases/reporte_control_syllabus.docx
@@ -116,6 +116,17 @@
         </w:rPr>
         <w:t xml:space="preserve">           </w:t>
       </w:r>
+    </w:p>
+    <w:p>
+      <w:pPr>
+        <w:pStyle w:val="Sinespaciado"/>
+        <w:jc w:val="both"/>
+        <w:rPr>
+          <w:b/>
+          <w:sz w:val="24"/>
+          <w:szCs w:val="24"/>
+        </w:rPr>
+      </w:pPr>
       <w:r>
         <w:rPr>
           <w:b/>
@@ -191,6 +202,14 @@
         </w:rPr>
         <w:t xml:space="preserve"> </w:t>
       </w:r>
+      <w:r>
+        <w:rPr>
+          <w:b/>
+          <w:sz w:val="24"/>
+          <w:szCs w:val="24"/>
+        </w:rPr>
+        <w:t xml:space="preserve">Ing. </w:t>
+      </w:r>
       <w:proofErr w:type="spellStart"/>
       <w:r>
         <w:rPr>
@@ -198,23 +217,7 @@
           <w:sz w:val="24"/>
           <w:szCs w:val="24"/>
         </w:rPr>
-        <w:t>Econ</w:t>
-      </w:r>
-      <w:r>
-        <w:rPr>
-          <w:b/>
-          <w:sz w:val="24"/>
-          <w:szCs w:val="24"/>
-        </w:rPr>
-        <w:t>.</w:t>
-      </w:r>
-      <w:r>
-        <w:rPr>
-          <w:b/>
-          <w:sz w:val="24"/>
-          <w:szCs w:val="24"/>
-        </w:rPr>
-        <w:t>Régulo</w:t>
+        <w:t>Kleber</w:t>
       </w:r>
       <w:proofErr w:type="spellEnd"/>
       <w:r>
@@ -223,8 +226,37 @@
           <w:sz w:val="24"/>
           <w:szCs w:val="24"/>
         </w:rPr>
-        <w:t xml:space="preserve"> Mora Coello</w:t>
+        <w:t xml:space="preserve"> Loayza Castro, MBA</w:t>
       </w:r>
+    </w:p>
+    <w:p>
+      <w:pPr>
+        <w:pStyle w:val="Sinespaciado"/>
+        <w:jc w:val="both"/>
+        <w:rPr>
+          <w:b/>
+          <w:sz w:val="24"/>
+          <w:szCs w:val="24"/>
+        </w:rPr>
+      </w:pPr>
+      <w:r>
+        <w:rPr>
+          <w:b/>
+          <w:sz w:val="24"/>
+          <w:szCs w:val="24"/>
+        </w:rPr>
+        <w:t xml:space="preserve">ASIGNATURA: </w:t>
+      </w:r>
+      <w:proofErr w:type="spellStart"/>
+      <w:r>
+        <w:rPr>
+          <w:b/>
+          <w:sz w:val="24"/>
+          <w:szCs w:val="24"/>
+        </w:rPr>
+        <w:t>Informatica</w:t>
+      </w:r>
+      <w:proofErr w:type="spellEnd"/>
       <w:r>
         <w:rPr>
           <w:b/>
@@ -233,22 +265,16 @@
         </w:rPr>
         <w:t xml:space="preserve"> </w:t>
       </w:r>
+      <w:proofErr w:type="spellStart"/>
       <w:r>
         <w:rPr>
           <w:b/>
           <w:sz w:val="24"/>
           <w:szCs w:val="24"/>
         </w:rPr>
-        <w:t xml:space="preserve">ASIGNATURA: </w:t>
+        <w:t>Basica</w:t>
       </w:r>
-      <w:r>
-        <w:rPr>
-          <w:b/>
-          <w:sz w:val="24"/>
-          <w:szCs w:val="24"/>
-        </w:rPr>
-        <w:t>Taller de Elaboración de Anteproyecto de Tesis</w:t>
-      </w:r>
+      <w:proofErr w:type="spellEnd"/>
     </w:p>
     <w:p>
       <w:pPr>
@@ -415,7 +441,7 @@
           <w:sz w:val="24"/>
           <w:szCs w:val="24"/>
         </w:rPr>
-        <w:t>VIII</w:t>
+        <w:t>I</w:t>
       </w:r>
       <w:proofErr w:type="gramEnd"/>
       <w:r>
@@ -441,7 +467,7 @@
           <w:sz w:val="24"/>
           <w:szCs w:val="24"/>
         </w:rPr>
-        <w:t xml:space="preserve">   “</w:t>
+        <w:t xml:space="preserve">   </w:t>
       </w:r>
       <w:r>
         <w:rPr>
@@ -449,15 +475,7 @@
           <w:sz w:val="24"/>
           <w:szCs w:val="24"/>
         </w:rPr>
-        <w:t>B</w:t>
-      </w:r>
-      <w:r>
-        <w:rPr>
-          <w:b/>
-          <w:sz w:val="24"/>
-          <w:szCs w:val="24"/>
-        </w:rPr>
-        <w:t>”</w:t>
+        <w:t>“A”</w:t>
       </w:r>
     </w:p>
     <w:p>
@@ -473,6 +491,7 @@
     <w:p>
       <w:pPr>
         <w:pStyle w:val="Sinespaciado"/>
+        <w:ind w:left="708" w:hanging="708"/>
         <w:jc w:val="center"/>
         <w:rPr>
           <w:b/>
@@ -521,7 +540,17 @@
           <w:sz w:val="24"/>
           <w:szCs w:val="24"/>
         </w:rPr>
-        <w:t>(Tema No Tratado)                                             II Semestre 2013-2014</w:t>
+        <w:t>(Tema No Tratado)                                             II Seme</w:t>
+      </w:r>
+      <w:bookmarkStart w:id="0" w:name="_GoBack"/>
+      <w:bookmarkEnd w:id="0"/>
+      <w:r>
+        <w:rPr>
+          <w:b/>
+          <w:sz w:val="24"/>
+          <w:szCs w:val="24"/>
+        </w:rPr>
+        <w:t>stre 2013-2014</w:t>
       </w:r>
     </w:p>
     <w:tbl>
@@ -900,8 +929,6 @@
               </w:rPr>
               <w:t>4</w:t>
             </w:r>
-            <w:bookmarkStart w:id="0" w:name="_GoBack"/>
-            <w:bookmarkEnd w:id="0"/>
           </w:p>
           <w:p>
             <w:pPr>
@@ -4943,7 +4970,6 @@
           <w:sz w:val="28"/>
           <w:szCs w:val="28"/>
         </w:rPr>
-        <w:lastRenderedPageBreak/>
         <w:t xml:space="preserve">UNIDAD ACADEMICA </w:t>
       </w:r>
       <w:r>
@@ -12177,7 +12203,7 @@
 </file>
 
 <file path=customXml/itemProps1.xml><?xml version="1.0" encoding="utf-8"?>
-<ds:datastoreItem xmlns:ds="http://schemas.openxmlformats.org/officeDocument/2006/customXml" ds:itemID="{D0D6F5F7-1CB9-438E-AEB7-B5928140B222}">
+<ds:datastoreItem xmlns:ds="http://schemas.openxmlformats.org/officeDocument/2006/customXml" ds:itemID="{726AEFA7-00DB-4CC0-8954-37734E7C2D57}">
   <ds:schemaRefs>
     <ds:schemaRef ds:uri="http://schemas.openxmlformats.org/officeDocument/2006/bibliography"/>
   </ds:schemaRefs>

</xml_diff>